<commit_message>
Mise à jour du dossier pour entreprenariat. Mise à jour de la description simple du projet : finir conclusion
</commit_message>
<xml_diff>
--- a/Entreprenariat/Dossier/Fiona.docx
+++ b/Entreprenariat/Dossier/Fiona.docx
@@ -3,11 +3,291 @@
 <w:document xmlns:wpc="http://schemas.microsoft.com/office/word/2010/wordprocessingCanvas" xmlns:mo="http://schemas.microsoft.com/office/mac/office/2008/main" xmlns:mc="http://schemas.openxmlformats.org/markup-compatibility/2006" xmlns:mv="urn:schemas-microsoft-com:mac:vml" xmlns:o="urn:schemas-microsoft-com:office:office" xmlns:r="http://schemas.openxmlformats.org/officeDocument/2006/relationships" xmlns:m="http://schemas.openxmlformats.org/officeDocument/2006/math" xmlns:v="urn:schemas-microsoft-com:vml" xmlns:wp14="http://schemas.microsoft.com/office/word/2010/wordprocessingDrawing" xmlns:wp="http://schemas.openxmlformats.org/drawingml/2006/wordprocessingDrawing" xmlns:w10="urn:schemas-microsoft-com:office:word" xmlns:w="http://schemas.openxmlformats.org/wordprocessingml/2006/main" xmlns:w14="http://schemas.microsoft.com/office/word/2010/wordml" xmlns:wpg="http://schemas.microsoft.com/office/word/2010/wordprocessingGroup" xmlns:wpi="http://schemas.microsoft.com/office/word/2010/wordprocessingInk" xmlns:wne="http://schemas.microsoft.com/office/word/2006/wordml" xmlns:wps="http://schemas.microsoft.com/office/word/2010/wordprocessingShape" mc:Ignorable="w14 wp14">
   <w:body>
     <w:p>
+      <w:pPr>
+        <w:jc w:val="center"/>
+        <w:rPr>
+          <w:b/>
+          <w:u w:val="single"/>
+        </w:rPr>
+      </w:pPr>
+      <w:r>
+        <w:rPr>
+          <w:b/>
+          <w:u w:val="single"/>
+        </w:rPr>
+        <w:t xml:space="preserve">Projet </w:t>
+      </w:r>
+      <w:proofErr w:type="spellStart"/>
+      <w:r>
+        <w:rPr>
+          <w:b/>
+          <w:u w:val="single"/>
+        </w:rPr>
+        <w:t>Nala</w:t>
+      </w:r>
+      <w:proofErr w:type="spellEnd"/>
+    </w:p>
+    <w:p/>
+    <w:p>
+      <w:pPr>
+        <w:rPr>
+          <w:b/>
+          <w:u w:val="single"/>
+        </w:rPr>
+      </w:pPr>
+      <w:r>
+        <w:rPr>
+          <w:b/>
+          <w:u w:val="single"/>
+        </w:rPr>
+        <w:t>Description du logiciel éditeur :</w:t>
+      </w:r>
+    </w:p>
+    <w:p/>
+    <w:p>
+      <w:pPr>
+        <w:pStyle w:val="ListParagraph"/>
+        <w:numPr>
+          <w:ilvl w:val="0"/>
+          <w:numId w:val="1"/>
+        </w:numPr>
+      </w:pPr>
+      <w:r>
+        <w:rPr>
+          <w:b/>
+        </w:rPr>
+        <w:t>Description simplifiée</w:t>
+      </w:r>
+      <w:r>
+        <w:rPr>
+          <w:b/>
+        </w:rPr>
+        <w:t> :</w:t>
+      </w:r>
+      <w:r>
+        <w:t xml:space="preserve"> </w:t>
+      </w:r>
+      <w:proofErr w:type="spellStart"/>
+      <w:r>
+        <w:t>Nala</w:t>
+      </w:r>
+      <w:proofErr w:type="spellEnd"/>
+      <w:r>
+        <w:t xml:space="preserve"> editor est une solution de développement de jeux vidéos rapide </w:t>
+      </w:r>
+      <w:r>
+        <w:t>et permet</w:t>
+      </w:r>
+      <w:r>
+        <w:t xml:space="preserve"> un dialogue plus facile entre les membres d’une équipe (développeurs</w:t>
+      </w:r>
+      <w:r>
+        <w:t>, artistes, compositeurs, etc.). Afin d’accélérer le développement</w:t>
+      </w:r>
+      <w:r>
+        <w:t xml:space="preserve"> d’un jeu vidéo</w:t>
+      </w:r>
+      <w:r>
+        <w:t xml:space="preserve">, </w:t>
+      </w:r>
+      <w:proofErr w:type="spellStart"/>
+      <w:r>
+        <w:t>Nala</w:t>
+      </w:r>
+      <w:proofErr w:type="spellEnd"/>
+      <w:r>
+        <w:t xml:space="preserve"> Edit</w:t>
+      </w:r>
+      <w:r>
+        <w:t xml:space="preserve">or propose des outils vitaux, réfléchis, et avancés </w:t>
+      </w:r>
+      <w:r>
+        <w:t>permettant une prise en main facile</w:t>
+      </w:r>
+      <w:r>
+        <w:t xml:space="preserve"> </w:t>
+      </w:r>
+      <w:r>
+        <w:t>et une centralisation des données des projets.</w:t>
+      </w:r>
+      <w:r>
+        <w:t xml:space="preserve"> </w:t>
+      </w:r>
+      <w:r>
+        <w:t xml:space="preserve">Le concept de « non limitation » suivi par </w:t>
+      </w:r>
+      <w:proofErr w:type="spellStart"/>
+      <w:r>
+        <w:t>Nala</w:t>
+      </w:r>
+      <w:proofErr w:type="spellEnd"/>
+      <w:r>
+        <w:t xml:space="preserve"> Editor permet aux développeurs confirmés de personnaliser l’éditeur et leur projet à 100% en leur donnant la possibilité de développer leurs propres outils </w:t>
+      </w:r>
+      <w:r>
+        <w:t xml:space="preserve">qui pourront être utilisés par </w:t>
+      </w:r>
+      <w:proofErr w:type="spellStart"/>
+      <w:r>
+        <w:t>Nala</w:t>
+      </w:r>
+      <w:proofErr w:type="spellEnd"/>
+      <w:r>
+        <w:t xml:space="preserve"> Editor, exemple</w:t>
+      </w:r>
+      <w:r>
+        <w:t>s</w:t>
+      </w:r>
+      <w:r>
+        <w:t> : propres moteurs de rendus</w:t>
+      </w:r>
+      <w:r>
+        <w:t xml:space="preserve"> (concept de moniteur)</w:t>
+      </w:r>
+      <w:r>
+        <w:t>, application externes</w:t>
+      </w:r>
+      <w:r>
+        <w:t xml:space="preserve"> (plugins)</w:t>
+      </w:r>
+      <w:r>
+        <w:t>,</w:t>
+      </w:r>
+      <w:r>
+        <w:t xml:space="preserve"> </w:t>
+      </w:r>
+      <w:r>
+        <w:t xml:space="preserve"> </w:t>
+      </w:r>
+      <w:r>
+        <w:t xml:space="preserve">chargeurs de modèles 3D et d’images personnalisés, </w:t>
+      </w:r>
+      <w:r>
+        <w:t>éléments de scène personnalisés (</w:t>
+      </w:r>
+      <w:proofErr w:type="spellStart"/>
+      <w:r>
+        <w:t>scene</w:t>
+      </w:r>
+      <w:proofErr w:type="spellEnd"/>
+      <w:r>
+        <w:t xml:space="preserve"> </w:t>
+      </w:r>
+      <w:proofErr w:type="spellStart"/>
+      <w:r>
+        <w:t>nodes</w:t>
+      </w:r>
+      <w:proofErr w:type="spellEnd"/>
+      <w:r>
+        <w:t>)</w:t>
+      </w:r>
+      <w:r>
+        <w:t>, etc</w:t>
+      </w:r>
+      <w:r>
+        <w:t>.</w:t>
+      </w:r>
+      <w:r>
+        <w:t xml:space="preserve"> </w:t>
+      </w:r>
+      <w:proofErr w:type="spellStart"/>
+      <w:r>
+        <w:t>Nala</w:t>
+      </w:r>
+      <w:proofErr w:type="spellEnd"/>
+      <w:r>
+        <w:t xml:space="preserve"> Editor est compatibles sur les plateformes Windows, Mac OS X et Linux et est essentiellement basé sur des technologies Open-Source. </w:t>
+      </w:r>
+      <w:r>
+        <w:t xml:space="preserve">En outre, </w:t>
+      </w:r>
+      <w:proofErr w:type="spellStart"/>
+      <w:r>
+        <w:t>Nala</w:t>
+      </w:r>
+      <w:proofErr w:type="spellEnd"/>
+      <w:r>
+        <w:t xml:space="preserve"> Editor </w:t>
+      </w:r>
+      <w:r>
+        <w:t xml:space="preserve">permet le développement et la gestion de concepts complexes tels que la gestion des « matériaux complexes » </w:t>
+      </w:r>
+      <w:r>
+        <w:t>personnalisables</w:t>
+      </w:r>
+      <w:r>
+        <w:t xml:space="preserve"> mathématiquement, la gestion des filtres visuels (basés sur les matériaux complexes également), la gestion des systèmes de particules très important</w:t>
+      </w:r>
+      <w:r>
+        <w:t xml:space="preserve"> dans le jeux vidéo, </w:t>
+      </w:r>
+      <w:r>
+        <w:t xml:space="preserve">la prise en charge de la physique, </w:t>
+      </w:r>
+      <w:r>
+        <w:t>la prise en charge des effets sonores dans l’</w:t>
+      </w:r>
+      <w:r>
+        <w:t xml:space="preserve">espace, </w:t>
+      </w:r>
+      <w:r>
+        <w:t>la prise en charge d’un lang</w:t>
+      </w:r>
+      <w:r>
+        <w:t>ag</w:t>
+      </w:r>
+      <w:r>
+        <w:t xml:space="preserve">e de script (LUA) permettant de </w:t>
+      </w:r>
+      <w:proofErr w:type="spellStart"/>
+      <w:r>
+        <w:t>scripter</w:t>
+      </w:r>
+      <w:proofErr w:type="spellEnd"/>
+      <w:r>
+        <w:t xml:space="preserve"> soit person</w:t>
+      </w:r>
+      <w:r>
+        <w:t xml:space="preserve">naliser les projets en automatisant certains </w:t>
+      </w:r>
+      <w:r>
+        <w:t>mécanismes</w:t>
+      </w:r>
+      <w:r>
+        <w:t>,</w:t>
+      </w:r>
+      <w:r>
+        <w:t xml:space="preserve"> ou la création de « Triggers »</w:t>
+      </w:r>
+      <w:r>
+        <w:t xml:space="preserve"> </w:t>
+      </w:r>
+      <w:r>
+        <w:t xml:space="preserve">c’est-à-dire exécuter un programme </w:t>
+      </w:r>
+      <w:r>
+        <w:t>lorsqu</w:t>
+      </w:r>
+      <w:r>
+        <w:t xml:space="preserve">’un événement </w:t>
+      </w:r>
+      <w:r>
+        <w:t>est</w:t>
+      </w:r>
+      <w:r>
+        <w:t xml:space="preserve"> survenu</w:t>
+      </w:r>
+      <w:r>
+        <w:t xml:space="preserve"> (ex : traiter un objet 3D juste après son chargement)</w:t>
+      </w:r>
+      <w:r>
+        <w:t>.</w:t>
+      </w:r>
+      <w:r>
+        <w:t xml:space="preserve"> CONCLUSION ICI.</w:t>
+      </w:r>
       <w:bookmarkStart w:id="0" w:name="_GoBack"/>
       <w:bookmarkEnd w:id="0"/>
-      <w:r>
-        <w:t>Description du logiciel éditeur :</w:t>
-      </w:r>
     </w:p>
     <w:p/>
     <w:p>
@@ -17,21 +297,21 @@
           <w:ilvl w:val="0"/>
           <w:numId w:val="1"/>
         </w:numPr>
-      </w:pPr>
-      <w:r>
-        <w:t xml:space="preserve">Description simplifiée  </w:t>
-      </w:r>
-    </w:p>
-    <w:p>
-      <w:pPr>
-        <w:pStyle w:val="ListParagraph"/>
-        <w:numPr>
-          <w:ilvl w:val="0"/>
-          <w:numId w:val="1"/>
-        </w:numPr>
-      </w:pPr>
-      <w:r>
-        <w:t xml:space="preserve">Description professionnelle </w:t>
+        <w:rPr>
+          <w:b/>
+        </w:rPr>
+      </w:pPr>
+      <w:r>
+        <w:rPr>
+          <w:b/>
+        </w:rPr>
+        <w:t>Description professionnelle</w:t>
+      </w:r>
+      <w:r>
+        <w:rPr>
+          <w:b/>
+        </w:rPr>
+        <w:t> :</w:t>
       </w:r>
     </w:p>
     <w:p/>
@@ -714,7 +994,7 @@
         <w:rFonts w:ascii="Symbol" w:hAnsi="Symbol" w:hint="default"/>
       </w:rPr>
     </w:lvl>
-    <w:lvl w:ilvl="1" w:tplc="04090003" w:tentative="1">
+    <w:lvl w:ilvl="1" w:tplc="04090003">
       <w:start w:val="1"/>
       <w:numFmt w:val="bullet"/>
       <w:lvlText w:val="o"/>

</xml_diff>

<commit_message>
Ajout de la conclusion sur la description simple du projet
</commit_message>
<xml_diff>
--- a/Entreprenariat/Dossier/Fiona.docx
+++ b/Entreprenariat/Dossier/Fiona.docx
@@ -284,10 +284,58 @@
         <w:t>.</w:t>
       </w:r>
       <w:r>
-        <w:t xml:space="preserve"> CONCLUSION ICI.</w:t>
+        <w:br/>
+      </w:r>
+      <w:r>
+        <w:t xml:space="preserve">Le but de </w:t>
+      </w:r>
+      <w:proofErr w:type="spellStart"/>
+      <w:r>
+        <w:t>Nala</w:t>
+      </w:r>
+      <w:proofErr w:type="spellEnd"/>
+      <w:r>
+        <w:t xml:space="preserve"> Editor est de simplifier des concepts complexes</w:t>
+      </w:r>
+      <w:r>
+        <w:t xml:space="preserve"> du jeu vidéo</w:t>
+      </w:r>
+      <w:r>
+        <w:t xml:space="preserve"> et le travail des développeurs</w:t>
+      </w:r>
+      <w:r>
+        <w:t xml:space="preserve"> tout en leur proposant une liberté totale d’exécution.</w:t>
+      </w:r>
+      <w:r>
+        <w:t xml:space="preserve"> </w:t>
+      </w:r>
+      <w:r>
+        <w:t xml:space="preserve">En outre, </w:t>
+      </w:r>
+      <w:proofErr w:type="spellStart"/>
+      <w:r>
+        <w:t>Nala</w:t>
+      </w:r>
+      <w:proofErr w:type="spellEnd"/>
+      <w:r>
+        <w:t xml:space="preserve"> Editor permet de centraliser les données des projets en proposant le plugin « </w:t>
+      </w:r>
+      <w:proofErr w:type="spellStart"/>
+      <w:r>
+        <w:t>Bu</w:t>
+      </w:r>
+      <w:r>
+        <w:t>ild</w:t>
+      </w:r>
+      <w:proofErr w:type="spellEnd"/>
+      <w:r>
+        <w:t xml:space="preserve"> Live » fournit par défaut qui</w:t>
       </w:r>
       <w:bookmarkStart w:id="0" w:name="_GoBack"/>
       <w:bookmarkEnd w:id="0"/>
+      <w:r>
+        <w:t xml:space="preserve"> permet une construction live avec tous les autres membres des projets hébergés.</w:t>
+      </w:r>
     </w:p>
     <w:p/>
     <w:p>
@@ -409,6 +457,7 @@
         </w:numPr>
       </w:pPr>
       <w:r>
+        <w:lastRenderedPageBreak/>
         <w:t>Tranches salaire</w:t>
       </w:r>
     </w:p>

</xml_diff>

<commit_message>
Étude de Unity 3D (concurrent disons principal) bien avancée, bossage sur le SWOT, finalisé les formules, archivage des témoignages sur Unity
</commit_message>
<xml_diff>
--- a/Entreprenariat/Dossier/Fiona.docx
+++ b/Entreprenariat/Dossier/Fiona.docx
@@ -1,6 +1,6 @@
 
 <file path=word/document.xml><?xml version="1.0" encoding="utf-8"?>
-<w:document xmlns:wpc="http://schemas.microsoft.com/office/word/2010/wordprocessingCanvas" xmlns:mo="http://schemas.microsoft.com/office/mac/office/2008/main" xmlns:mc="http://schemas.openxmlformats.org/markup-compatibility/2006" xmlns:mv="urn:schemas-microsoft-com:mac:vml" xmlns:o="urn:schemas-microsoft-com:office:office" xmlns:r="http://schemas.openxmlformats.org/officeDocument/2006/relationships" xmlns:m="http://schemas.openxmlformats.org/officeDocument/2006/math" xmlns:v="urn:schemas-microsoft-com:vml" xmlns:wp14="http://schemas.microsoft.com/office/word/2010/wordprocessingDrawing" xmlns:wp="http://schemas.openxmlformats.org/drawingml/2006/wordprocessingDrawing" xmlns:w10="urn:schemas-microsoft-com:office:word" xmlns:w="http://schemas.openxmlformats.org/wordprocessingml/2006/main" xmlns:w14="http://schemas.microsoft.com/office/word/2010/wordml" xmlns:wpg="http://schemas.microsoft.com/office/word/2010/wordprocessingGroup" xmlns:wpi="http://schemas.microsoft.com/office/word/2010/wordprocessingInk" xmlns:wne="http://schemas.microsoft.com/office/word/2006/wordml" xmlns:wps="http://schemas.microsoft.com/office/word/2010/wordprocessingShape" mc:Ignorable="w14 wp14">
+<w:document xmlns:ve="http://schemas.openxmlformats.org/markup-compatibility/2006" xmlns:o="urn:schemas-microsoft-com:office:office" xmlns:r="http://schemas.openxmlformats.org/officeDocument/2006/relationships" xmlns:m="http://schemas.openxmlformats.org/officeDocument/2006/math" xmlns:v="urn:schemas-microsoft-com:vml" xmlns:wp="http://schemas.openxmlformats.org/drawingml/2006/wordprocessingDrawing" xmlns:w10="urn:schemas-microsoft-com:office:word" xmlns:w="http://schemas.openxmlformats.org/wordprocessingml/2006/main" xmlns:wne="http://schemas.microsoft.com/office/word/2006/wordml">
   <w:body>
     <w:p>
       <w:pPr>
@@ -46,7 +46,7 @@
     <w:p/>
     <w:p>
       <w:pPr>
-        <w:pStyle w:val="ListParagraph"/>
+        <w:pStyle w:val="Paragraphedeliste"/>
         <w:numPr>
           <w:ilvl w:val="0"/>
           <w:numId w:val="1"/>
@@ -338,7 +338,7 @@
     <w:p/>
     <w:p>
       <w:pPr>
-        <w:pStyle w:val="ListParagraph"/>
+        <w:pStyle w:val="Paragraphedeliste"/>
         <w:numPr>
           <w:ilvl w:val="0"/>
           <w:numId w:val="1"/>
@@ -565,11 +565,9 @@
       <w:r>
         <w:t xml:space="preserve"> </w:t>
       </w:r>
-      <w:proofErr w:type="spellStart"/>
       <w:r>
         <w:t>automatiser</w:t>
       </w:r>
-      <w:proofErr w:type="spellEnd"/>
       <w:r>
         <w:t xml:space="preserve"> les traitements </w:t>
       </w:r>
@@ -650,7 +648,7 @@
     <w:p/>
     <w:p>
       <w:pPr>
-        <w:pStyle w:val="ListParagraph"/>
+        <w:pStyle w:val="Paragraphedeliste"/>
         <w:numPr>
           <w:ilvl w:val="0"/>
           <w:numId w:val="2"/>
@@ -662,7 +660,7 @@
     </w:p>
     <w:p>
       <w:pPr>
-        <w:pStyle w:val="ListParagraph"/>
+        <w:pStyle w:val="Paragraphedeliste"/>
         <w:numPr>
           <w:ilvl w:val="0"/>
           <w:numId w:val="2"/>
@@ -681,7 +679,7 @@
     </w:p>
     <w:p>
       <w:pPr>
-        <w:pStyle w:val="ListParagraph"/>
+        <w:pStyle w:val="Paragraphedeliste"/>
         <w:numPr>
           <w:ilvl w:val="0"/>
           <w:numId w:val="2"/>
@@ -693,7 +691,7 @@
     </w:p>
     <w:p>
       <w:pPr>
-        <w:pStyle w:val="ListParagraph"/>
+        <w:pStyle w:val="Paragraphedeliste"/>
         <w:numPr>
           <w:ilvl w:val="0"/>
           <w:numId w:val="2"/>
@@ -705,7 +703,7 @@
     </w:p>
     <w:p>
       <w:pPr>
-        <w:pStyle w:val="ListParagraph"/>
+        <w:pStyle w:val="Paragraphedeliste"/>
         <w:numPr>
           <w:ilvl w:val="0"/>
           <w:numId w:val="2"/>
@@ -717,7 +715,7 @@
     </w:p>
     <w:p>
       <w:pPr>
-        <w:pStyle w:val="ListParagraph"/>
+        <w:pStyle w:val="Paragraphedeliste"/>
         <w:numPr>
           <w:ilvl w:val="0"/>
           <w:numId w:val="2"/>
@@ -729,7 +727,7 @@
     </w:p>
     <w:p>
       <w:pPr>
-        <w:pStyle w:val="ListParagraph"/>
+        <w:pStyle w:val="Paragraphedeliste"/>
         <w:numPr>
           <w:ilvl w:val="0"/>
           <w:numId w:val="2"/>
@@ -741,7 +739,7 @@
     </w:p>
     <w:p>
       <w:pPr>
-        <w:pStyle w:val="ListParagraph"/>
+        <w:pStyle w:val="Paragraphedeliste"/>
         <w:numPr>
           <w:ilvl w:val="0"/>
           <w:numId w:val="2"/>
@@ -753,7 +751,7 @@
     </w:p>
     <w:p>
       <w:pPr>
-        <w:pStyle w:val="ListParagraph"/>
+        <w:pStyle w:val="Paragraphedeliste"/>
         <w:numPr>
           <w:ilvl w:val="0"/>
           <w:numId w:val="2"/>
@@ -765,7 +763,7 @@
     </w:p>
     <w:p>
       <w:pPr>
-        <w:pStyle w:val="ListParagraph"/>
+        <w:pStyle w:val="Paragraphedeliste"/>
       </w:pPr>
     </w:p>
     <w:p/>
@@ -782,7 +780,7 @@
     </w:p>
     <w:p>
       <w:pPr>
-        <w:pStyle w:val="ListParagraph"/>
+        <w:pStyle w:val="Paragraphedeliste"/>
         <w:numPr>
           <w:ilvl w:val="0"/>
           <w:numId w:val="3"/>
@@ -797,6 +795,29 @@
         <w:t xml:space="preserve"> </w:t>
       </w:r>
     </w:p>
+    <w:p>
+      <w:r>
+        <w:t xml:space="preserve">En utilisant la version free </w:t>
+      </w:r>
+      <w:proofErr w:type="gramStart"/>
+      <w:r>
+        <w:t xml:space="preserve">de </w:t>
+      </w:r>
+      <w:proofErr w:type="spellStart"/>
+      <w:r>
+        <w:t>unity</w:t>
+      </w:r>
+      <w:proofErr w:type="spellEnd"/>
+      <w:proofErr w:type="gramEnd"/>
+      <w:r>
+        <w:t xml:space="preserve">, la version du jeu peut être mise en ligne gratuitement. Si par contre il décide de commercialiser son jeu dans ce cas il doit payer une licence. </w:t>
+      </w:r>
+    </w:p>
+    <w:p>
+      <w:r>
+        <w:t>Commercialisation = achat licence</w:t>
+      </w:r>
+    </w:p>
     <w:p/>
     <w:p>
       <w:r>
@@ -805,7 +826,7 @@
     </w:p>
     <w:p>
       <w:pPr>
-        <w:pStyle w:val="ListParagraph"/>
+        <w:pStyle w:val="Paragraphedeliste"/>
         <w:numPr>
           <w:ilvl w:val="0"/>
           <w:numId w:val="3"/>
@@ -817,89 +838,202 @@
     </w:p>
     <w:p>
       <w:pPr>
-        <w:pStyle w:val="ListParagraph"/>
+        <w:pStyle w:val="Paragraphedeliste"/>
         <w:numPr>
           <w:ilvl w:val="0"/>
           <w:numId w:val="3"/>
         </w:numPr>
       </w:pPr>
       <w:r>
-        <w:t>Forums</w:t>
-      </w:r>
-    </w:p>
-    <w:p>
-      <w:pPr>
-        <w:pStyle w:val="ListParagraph"/>
+        <w:t xml:space="preserve">Blog : </w:t>
+      </w:r>
+    </w:p>
+    <w:p>
+      <w:pPr>
+        <w:pStyle w:val="Paragraphedeliste"/>
         <w:numPr>
           <w:ilvl w:val="0"/>
           <w:numId w:val="3"/>
         </w:numPr>
       </w:pPr>
       <w:r>
-        <w:t>Salons</w:t>
-      </w:r>
-    </w:p>
-    <w:p>
-      <w:pPr>
-        <w:pStyle w:val="ListParagraph"/>
+        <w:t>Forums</w:t>
+      </w:r>
+      <w:r>
+        <w:t> :</w:t>
+      </w:r>
+    </w:p>
+    <w:p>
+      <w:r>
+        <w:t xml:space="preserve">Présentation de notre projet sur des forums. Présentation simple avec captures d’écran pour attirer. Mettre un lien renvoyant à notre blog. </w:t>
+      </w:r>
+    </w:p>
+    <w:p>
+      <w:pPr>
+        <w:pStyle w:val="Paragraphedeliste"/>
         <w:numPr>
           <w:ilvl w:val="0"/>
           <w:numId w:val="3"/>
         </w:numPr>
       </w:pPr>
       <w:r>
-        <w:t>Sponsors</w:t>
-      </w:r>
-    </w:p>
-    <w:p>
-      <w:pPr>
-        <w:pStyle w:val="ListParagraph"/>
+        <w:t>Salons</w:t>
+      </w:r>
+    </w:p>
+    <w:p>
+      <w:pPr>
+        <w:pStyle w:val="Paragraphedeliste"/>
         <w:numPr>
           <w:ilvl w:val="0"/>
           <w:numId w:val="3"/>
         </w:numPr>
       </w:pPr>
       <w:r>
-        <w:t>Service rendu</w:t>
-      </w:r>
-    </w:p>
-    <w:p>
-      <w:pPr>
-        <w:pStyle w:val="ListParagraph"/>
+        <w:t>Sponsors</w:t>
+      </w:r>
+    </w:p>
+    <w:p>
+      <w:pPr>
+        <w:pStyle w:val="Paragraphedeliste"/>
         <w:numPr>
           <w:ilvl w:val="0"/>
           <w:numId w:val="3"/>
         </w:numPr>
       </w:pPr>
       <w:r>
-        <w:t>Réseaux sociaux</w:t>
-      </w:r>
-    </w:p>
-    <w:p>
-      <w:pPr>
-        <w:pStyle w:val="ListParagraph"/>
+        <w:t>Service rendu</w:t>
+      </w:r>
+    </w:p>
+    <w:p>
+      <w:pPr>
+        <w:pStyle w:val="Paragraphedeliste"/>
         <w:numPr>
           <w:ilvl w:val="0"/>
           <w:numId w:val="3"/>
         </w:numPr>
       </w:pPr>
       <w:r>
-        <w:t>Ecoles info</w:t>
-      </w:r>
-    </w:p>
-    <w:p>
-      <w:pPr>
-        <w:pStyle w:val="ListParagraph"/>
+        <w:t>Réseaux sociaux</w:t>
+      </w:r>
+      <w:r>
+        <w:t xml:space="preserve"> : </w:t>
+      </w:r>
+    </w:p>
+    <w:p>
+      <w:proofErr w:type="spellStart"/>
+      <w:r>
+        <w:t>Facebook</w:t>
+      </w:r>
+      <w:proofErr w:type="spellEnd"/>
+      <w:r>
+        <w:t> : lister tous les noms des personnes intervenants sur la page d’</w:t>
+      </w:r>
+      <w:proofErr w:type="spellStart"/>
+      <w:r>
+        <w:t>unity</w:t>
+      </w:r>
+      <w:proofErr w:type="spellEnd"/>
+      <w:r>
+        <w:t xml:space="preserve"> et les inviter à </w:t>
+      </w:r>
+      <w:proofErr w:type="spellStart"/>
+      <w:r>
+        <w:t>liker</w:t>
+      </w:r>
+      <w:proofErr w:type="spellEnd"/>
+      <w:r>
+        <w:t xml:space="preserve"> la page</w:t>
+      </w:r>
+    </w:p>
+    <w:p>
+      <w:r>
+        <w:t xml:space="preserve">Rechercher toutes les pages pouvant attirer notre cible potentielle, lister les personnes intervenant sur ces pages et les inviter à suivre notre page. </w:t>
+      </w:r>
+    </w:p>
+    <w:p>
+      <w:pPr>
+        <w:pStyle w:val="Paragraphedeliste"/>
         <w:numPr>
           <w:ilvl w:val="0"/>
           <w:numId w:val="3"/>
         </w:numPr>
       </w:pPr>
-      <w:proofErr w:type="spellStart"/>
-      <w:r>
-        <w:t>Tuto</w:t>
-      </w:r>
-      <w:proofErr w:type="spellEnd"/>
+      <w:r>
+        <w:t>Ecoles info</w:t>
+      </w:r>
+    </w:p>
+    <w:p>
+      <w:r>
+        <w:t xml:space="preserve">Faire des présentations dans des écoles de programmation, afin de présenter notre projet. Possibilité de faire des tutoriaux. </w:t>
+      </w:r>
+    </w:p>
+    <w:p>
+      <w:r>
+        <w:t xml:space="preserve">Intervenir dans les écoles permet de devenir partenaire de ces écoles et donc d’apparaître sur leur site internet. </w:t>
+      </w:r>
+    </w:p>
+    <w:p>
+      <w:pPr>
+        <w:pStyle w:val="Paragraphedeliste"/>
+        <w:numPr>
+          <w:ilvl w:val="0"/>
+          <w:numId w:val="3"/>
+        </w:numPr>
+      </w:pPr>
+      <w:r>
+        <w:t>Tutoriaux</w:t>
+      </w:r>
+    </w:p>
+    <w:p>
+      <w:r>
+        <w:t xml:space="preserve">Publier sur </w:t>
+      </w:r>
+      <w:proofErr w:type="spellStart"/>
+      <w:r>
+        <w:t>Youtube</w:t>
+      </w:r>
+      <w:proofErr w:type="spellEnd"/>
+      <w:r>
+        <w:t xml:space="preserve"> des </w:t>
+      </w:r>
+      <w:proofErr w:type="spellStart"/>
+      <w:r>
+        <w:t>tuto</w:t>
+      </w:r>
+      <w:proofErr w:type="spellEnd"/>
+      <w:r>
+        <w:t xml:space="preserve">, qui seront partagés le blog, la page </w:t>
+      </w:r>
+      <w:proofErr w:type="spellStart"/>
+      <w:r>
+        <w:t>facebook</w:t>
+      </w:r>
+      <w:proofErr w:type="spellEnd"/>
+      <w:r>
+        <w:t xml:space="preserve">, les forums, des pages </w:t>
+      </w:r>
+      <w:proofErr w:type="spellStart"/>
+      <w:r>
+        <w:t>facebook</w:t>
+      </w:r>
+      <w:proofErr w:type="spellEnd"/>
+      <w:r>
+        <w:t xml:space="preserve"> accueillant notre cible potentielle. </w:t>
+      </w:r>
+    </w:p>
+    <w:p/>
+    <w:p>
+      <w:r>
+        <w:t>Comment le commercialiser ?</w:t>
+      </w:r>
+    </w:p>
+    <w:p/>
+    <w:p>
+      <w:r>
+        <w:t>Création d’un site web</w:t>
+      </w:r>
+    </w:p>
+    <w:p>
       <w:r>
         <w:t xml:space="preserve"> </w:t>
       </w:r>
@@ -907,23 +1041,12 @@
     <w:p/>
     <w:p>
       <w:r>
-        <w:t>Comment le commercialiser ?</w:t>
-      </w:r>
-    </w:p>
-    <w:p/>
-    <w:p>
-      <w:r>
-        <w:t>Création d’un site web</w:t>
-      </w:r>
-    </w:p>
-    <w:p>
-      <w:r>
         <w:t>Deux possibilités de revenus :</w:t>
       </w:r>
     </w:p>
     <w:p>
       <w:pPr>
-        <w:pStyle w:val="ListParagraph"/>
+        <w:pStyle w:val="Paragraphedeliste"/>
         <w:numPr>
           <w:ilvl w:val="0"/>
           <w:numId w:val="4"/>
@@ -932,15 +1055,170 @@
       <w:r>
         <w:t>Pub en ligne</w:t>
       </w:r>
-    </w:p>
-    <w:p>
-      <w:pPr>
-        <w:pStyle w:val="ListParagraph"/>
+      <w:r>
+        <w:t> : mauvais l’image</w:t>
+      </w:r>
+    </w:p>
+    <w:p>
+      <w:pPr>
+        <w:pStyle w:val="Paragraphedeliste"/>
         <w:numPr>
           <w:ilvl w:val="0"/>
           <w:numId w:val="4"/>
         </w:numPr>
       </w:pPr>
+      <w:r>
+        <w:t xml:space="preserve">Prix licence : </w:t>
+      </w:r>
+    </w:p>
+    <w:p>
+      <w:pPr>
+        <w:pStyle w:val="Paragraphedeliste"/>
+      </w:pPr>
+    </w:p>
+    <w:p>
+      <w:r>
+        <w:t xml:space="preserve">Les licences s’achètent à l’année, pour un nombre de jeux et d’heures d’utilisation illimités. </w:t>
+      </w:r>
+      <w:r>
+        <w:t xml:space="preserve">Pour commercialiser un jeu créé avec </w:t>
+      </w:r>
+      <w:proofErr w:type="spellStart"/>
+      <w:r>
+        <w:t>nala</w:t>
+      </w:r>
+      <w:proofErr w:type="spellEnd"/>
+      <w:r>
+        <w:t xml:space="preserve"> editor, obligation d’acheter la licence. </w:t>
+      </w:r>
+    </w:p>
+    <w:p>
+      <w:r>
+        <w:t xml:space="preserve">Une fois la V1 sortie, des royalties seront touchées sur tous les jeux générant plus de 10 000$ de recette. </w:t>
+      </w:r>
+    </w:p>
+    <w:p>
+      <w:r>
+        <w:t xml:space="preserve">Un développeur développe un jeu avec la V1 gratuite, arrivé à la sortie de la V2, il décide de commercialiser son jeu. Il sera donc obliger de payer la licence. </w:t>
+      </w:r>
+    </w:p>
+    <w:p>
+      <w:r>
+        <w:t xml:space="preserve">Dans le cas ou un développeur développe un jeu avec une version gratuite, et qu’il décide à la fin de son </w:t>
+      </w:r>
+      <w:r>
+        <w:t xml:space="preserve">jeu </w:t>
+      </w:r>
+      <w:r>
+        <w:t>de le commercialiser, il devra payer une licence. Les prix seront fixés en fonction de la date d’utilisation</w:t>
+      </w:r>
+      <w:r>
+        <w:t>.</w:t>
+      </w:r>
+    </w:p>
+    <w:p>
+      <w:r>
+        <w:t xml:space="preserve">Tous les fichiers générés par </w:t>
+      </w:r>
+      <w:proofErr w:type="spellStart"/>
+      <w:r>
+        <w:t>Nala</w:t>
+      </w:r>
+      <w:proofErr w:type="spellEnd"/>
+      <w:r>
+        <w:t xml:space="preserve"> Editor seront signés par la version de celui-ci (ex : V1, V2, etc.) il sera donc facile de déterminer avec quelle version de </w:t>
+      </w:r>
+      <w:proofErr w:type="spellStart"/>
+      <w:r>
+        <w:t>Nala</w:t>
+      </w:r>
+      <w:proofErr w:type="spellEnd"/>
+      <w:r>
+        <w:t xml:space="preserve"> Editor le jeu a été créé</w:t>
+      </w:r>
+    </w:p>
+    <w:p/>
+    <w:p>
+      <w:r>
+        <w:t>V1 : licence gratuite simple</w:t>
+      </w:r>
+    </w:p>
+    <w:p>
+      <w:r>
+        <w:t>80€ licence commerciale</w:t>
+      </w:r>
+    </w:p>
+    <w:p/>
+    <w:p>
+      <w:r>
+        <w:t>V2 : licence gratuite simple</w:t>
+      </w:r>
+    </w:p>
+    <w:p>
+      <w:r>
+        <w:t>80€ licence commerciale V1</w:t>
+      </w:r>
+    </w:p>
+    <w:p>
+      <w:r>
+        <w:t>150€ licence commerciale V2</w:t>
+      </w:r>
+    </w:p>
+    <w:p/>
+    <w:p>
+      <w:r>
+        <w:t xml:space="preserve">Les personnes ayant payées 80€ et souhaitant passer au forfait 150€, ne payeront que la différence, à un prix avantageux, soit 40€ de plus. </w:t>
+      </w:r>
+    </w:p>
+    <w:p/>
+    <w:p>
+      <w:r>
+        <w:t>V3 : licence gratuite simple V1</w:t>
+      </w:r>
+    </w:p>
+    <w:p>
+      <w:r>
+        <w:t>80€ V2</w:t>
+      </w:r>
+    </w:p>
+    <w:p>
+      <w:r>
+        <w:t>150€ V3</w:t>
+      </w:r>
+    </w:p>
+    <w:p/>
+    <w:p>
+      <w:r>
+        <w:t xml:space="preserve">Possibilité une fois que la V1 est sortie de mettre des pubs spécialisées sur le site internet. Publicités non intrusives (pas bloquées par adobe, pas de </w:t>
+      </w:r>
+      <w:proofErr w:type="spellStart"/>
+      <w:r>
+        <w:t>popup</w:t>
+      </w:r>
+      <w:proofErr w:type="spellEnd"/>
+      <w:r>
+        <w:t xml:space="preserve">), qui respecte les normes </w:t>
+      </w:r>
+      <w:proofErr w:type="spellStart"/>
+      <w:r>
+        <w:t>adbock</w:t>
+      </w:r>
+      <w:proofErr w:type="spellEnd"/>
+      <w:r>
+        <w:t xml:space="preserve">.  </w:t>
+      </w:r>
+    </w:p>
+    <w:p/>
+    <w:p>
+      <w:r>
+        <w:t>Comment fixer les prix ?</w:t>
+      </w:r>
+    </w:p>
+    <w:p/>
+    <w:p>
+      <w:r>
+        <w:t>Un développeur confirmé qui veut créer un petit jeu vidéo n'aura pas besoin d'un éditeur complet. Il utilisera pour compléter ses lacunes ou éviter la perte de temps des logiciels spécifiques pour un traitement spécifique (ex : Créer, éditer et exporter un terrain, ou animer un personnage), ce qui lui revient à moins de 200$ finalement.</w:t>
+      </w:r>
     </w:p>
     <w:p/>
     <w:p>
@@ -965,7 +1243,7 @@
 </file>
 
 <file path=word/numbering.xml><?xml version="1.0" encoding="utf-8"?>
-<w:numbering xmlns:wpc="http://schemas.microsoft.com/office/word/2010/wordprocessingCanvas" xmlns:mo="http://schemas.microsoft.com/office/mac/office/2008/main" xmlns:mc="http://schemas.openxmlformats.org/markup-compatibility/2006" xmlns:mv="urn:schemas-microsoft-com:mac:vml" xmlns:o="urn:schemas-microsoft-com:office:office" xmlns:r="http://schemas.openxmlformats.org/officeDocument/2006/relationships" xmlns:m="http://schemas.openxmlformats.org/officeDocument/2006/math" xmlns:v="urn:schemas-microsoft-com:vml" xmlns:wp14="http://schemas.microsoft.com/office/word/2010/wordprocessingDrawing" xmlns:wp="http://schemas.openxmlformats.org/drawingml/2006/wordprocessingDrawing" xmlns:w10="urn:schemas-microsoft-com:office:word" xmlns:w="http://schemas.openxmlformats.org/wordprocessingml/2006/main" xmlns:w14="http://schemas.microsoft.com/office/word/2010/wordml" xmlns:wpg="http://schemas.microsoft.com/office/word/2010/wordprocessingGroup" xmlns:wpi="http://schemas.microsoft.com/office/word/2010/wordprocessingInk" xmlns:wne="http://schemas.microsoft.com/office/word/2006/wordml" xmlns:wps="http://schemas.microsoft.com/office/word/2010/wordprocessingShape" mc:Ignorable="w14 wp14">
+<w:numbering xmlns:ve="http://schemas.openxmlformats.org/markup-compatibility/2006" xmlns:o="urn:schemas-microsoft-com:office:office" xmlns:r="http://schemas.openxmlformats.org/officeDocument/2006/relationships" xmlns:m="http://schemas.openxmlformats.org/officeDocument/2006/math" xmlns:v="urn:schemas-microsoft-com:vml" xmlns:wp="http://schemas.openxmlformats.org/drawingml/2006/wordprocessingDrawing" xmlns:w10="urn:schemas-microsoft-com:office:word" xmlns:w="http://schemas.openxmlformats.org/wordprocessingml/2006/main" xmlns:wne="http://schemas.microsoft.com/office/word/2006/wordml">
   <w:abstractNum w:abstractNumId="0">
     <w:nsid w:val="1EB37A97"/>
     <w:multiLevelType w:val="hybridMultilevel"/>
@@ -1434,7 +1712,7 @@
 </file>
 
 <file path=word/styles.xml><?xml version="1.0" encoding="utf-8"?>
-<w:styles xmlns:mc="http://schemas.openxmlformats.org/markup-compatibility/2006" xmlns:r="http://schemas.openxmlformats.org/officeDocument/2006/relationships" xmlns:w="http://schemas.openxmlformats.org/wordprocessingml/2006/main" xmlns:w14="http://schemas.microsoft.com/office/word/2010/wordml" mc:Ignorable="w14">
+<w:styles xmlns:r="http://schemas.openxmlformats.org/officeDocument/2006/relationships" xmlns:w="http://schemas.openxmlformats.org/wordprocessingml/2006/main">
   <w:docDefaults>
     <w:rPrDefault>
       <w:rPr>
@@ -1446,7 +1724,7 @@
     </w:rPrDefault>
     <w:pPrDefault/>
   </w:docDefaults>
-  <w:latentStyles w:defLockedState="0" w:defUIPriority="99" w:defSemiHidden="1" w:defUnhideWhenUsed="1" w:defQFormat="0" w:count="276">
+  <w:latentStyles w:defLockedState="0" w:defUIPriority="99" w:defSemiHidden="1" w:defUnhideWhenUsed="1" w:defQFormat="0" w:count="267">
     <w:lsdException w:name="Normal" w:semiHidden="0" w:uiPriority="0" w:unhideWhenUsed="0" w:qFormat="1"/>
     <w:lsdException w:name="heading 1" w:semiHidden="0" w:uiPriority="9" w:unhideWhenUsed="0" w:qFormat="1"/>
     <w:lsdException w:name="heading 2" w:uiPriority="9" w:qFormat="1"/>
@@ -1588,21 +1866,23 @@
   <w:style w:type="paragraph" w:default="1" w:styleId="Normal">
     <w:name w:val="Normal"/>
     <w:qFormat/>
+    <w:rsid w:val="000C2632"/>
     <w:rPr>
       <w:lang w:val="fr-FR"/>
     </w:rPr>
   </w:style>
-  <w:style w:type="character" w:default="1" w:styleId="DefaultParagraphFont">
+  <w:style w:type="character" w:default="1" w:styleId="Policepardfaut">
     <w:name w:val="Default Paragraph Font"/>
     <w:uiPriority w:val="1"/>
     <w:semiHidden/>
     <w:unhideWhenUsed/>
   </w:style>
-  <w:style w:type="table" w:default="1" w:styleId="TableNormal">
+  <w:style w:type="table" w:default="1" w:styleId="TableauNormal">
     <w:name w:val="Normal Table"/>
     <w:uiPriority w:val="99"/>
     <w:semiHidden/>
     <w:unhideWhenUsed/>
+    <w:qFormat/>
     <w:tblPr>
       <w:tblInd w:w="0" w:type="dxa"/>
       <w:tblCellMar>
@@ -1613,13 +1893,13 @@
       </w:tblCellMar>
     </w:tblPr>
   </w:style>
-  <w:style w:type="numbering" w:default="1" w:styleId="NoList">
+  <w:style w:type="numbering" w:default="1" w:styleId="Aucuneliste">
     <w:name w:val="No List"/>
     <w:uiPriority w:val="99"/>
     <w:semiHidden/>
     <w:unhideWhenUsed/>
   </w:style>
-  <w:style w:type="paragraph" w:styleId="ListParagraph">
+  <w:style w:type="paragraph" w:styleId="Paragraphedeliste">
     <w:name w:val="List Paragraph"/>
     <w:basedOn w:val="Normal"/>
     <w:uiPriority w:val="34"/>

</xml_diff>